<commit_message>
feat: add save change book data
</commit_message>
<xml_diff>
--- a/Task.docx
+++ b/Task.docx
@@ -14,6 +14,7 @@
         <w:rPr>
           <w:lang w:val="en-US"/>
         </w:rPr>
+        <w:tab/>
         <w:t>BOM</w:t>
       </w:r>
     </w:p>
@@ -32,21 +33,17 @@
           <mc:Choice Requires="wps">
             <w:drawing>
               <wp:inline distT="0" distB="0" distL="0" distR="0">
-                <wp:extent cx="5734050" cy="1270"/>
+                <wp:extent cx="5734685" cy="1905"/>
                 <wp:effectExtent l="0" t="0" r="0" b="0"/>
                 <wp:docPr id="1" name=""/>
                 <a:graphic xmlns:a="http://schemas.openxmlformats.org/drawingml/2006/main">
                   <a:graphicData uri="http://schemas.microsoft.com/office/word/2010/wordprocessingShape">
                     <wps:wsp>
                       <wps:cNvSpPr/>
-                      <wps:nvSpPr>
-                        <wps:cNvPr id="0" name="Rectangle 1"/>
-                        <wps:cNvSpPr/>
-                      </wps:nvSpPr>
                       <wps:spPr>
                         <a:xfrm>
                           <a:off x="0" y="0"/>
-                          <a:ext cx="5733360" cy="720"/>
+                          <a:ext cx="5734080" cy="1440"/>
                         </a:xfrm>
                         <a:prstGeom prst="rect">
                           <a:avLst/>
@@ -58,6 +55,12 @@
                           <a:noFill/>
                         </a:ln>
                       </wps:spPr>
+                      <wps:style>
+                        <a:lnRef idx="0"/>
+                        <a:fillRef idx="0"/>
+                        <a:effectRef idx="0"/>
+                        <a:fontRef idx="minor"/>
+                      </wps:style>
                       <wps:bodyPr/>
                     </wps:wsp>
                   </a:graphicData>
@@ -70,7 +73,7 @@
           </mc:Choice>
           <mc:Fallback>
             <w:pict>
-              <v:rect id="shape_0" fillcolor="#a0a0a0" stroked="f" style="position:absolute;margin-left:0pt;margin-top:-0.1pt;width:451.4pt;height:0pt;mso-position-horizontal:center;mso-position-vertical:top">
+              <v:rect id="shape_0" fillcolor="#a0a0a0" stroked="f" style="position:absolute;margin-left:0pt;margin-top:-0.15pt;width:451.45pt;height:0.05pt;mso-position-vertical:top">
                 <w10:wrap type="none"/>
                 <v:fill o:detectmouseclick="t" type="solid" color2="#5f5f5f"/>
                 <v:stroke color="#3465a4" joinstyle="round" endcap="flat"/>
@@ -115,7 +118,6 @@
     <w:p>
       <w:pPr>
         <w:pStyle w:val="Normal"/>
-        <w:pBdr/>
         <w:ind w:left="720" w:hanging="0"/>
         <w:rPr>
           <w:rFonts w:ascii="Calibri" w:hAnsi="Calibri" w:cs="Calibri" w:asciiTheme="majorHAnsi" w:cstheme="majorHAnsi" w:hAnsiTheme="majorHAnsi"/>
@@ -2229,6 +2231,7 @@
       </w:pPr>
       <w:rPr>
         <w:rFonts w:ascii="Wingdings" w:hAnsi="Wingdings" w:cs="Wingdings" w:hint="default"/>
+        <w:rFonts w:cs="Wingdings"/>
       </w:rPr>
     </w:lvl>
     <w:lvl w:ilvl="3">
@@ -2241,6 +2244,7 @@
       </w:pPr>
       <w:rPr>
         <w:rFonts w:ascii="Symbol" w:hAnsi="Symbol" w:cs="Symbol" w:hint="default"/>
+        <w:rFonts w:cs="Symbol"/>
       </w:rPr>
     </w:lvl>
     <w:lvl w:ilvl="4">
@@ -2266,6 +2270,7 @@
       </w:pPr>
       <w:rPr>
         <w:rFonts w:ascii="Wingdings" w:hAnsi="Wingdings" w:cs="Wingdings" w:hint="default"/>
+        <w:rFonts w:cs="Wingdings"/>
       </w:rPr>
     </w:lvl>
     <w:lvl w:ilvl="6">
@@ -2278,6 +2283,7 @@
       </w:pPr>
       <w:rPr>
         <w:rFonts w:ascii="Symbol" w:hAnsi="Symbol" w:cs="Symbol" w:hint="default"/>
+        <w:rFonts w:cs="Symbol"/>
       </w:rPr>
     </w:lvl>
     <w:lvl w:ilvl="7">
@@ -2303,11 +2309,13 @@
       </w:pPr>
       <w:rPr>
         <w:rFonts w:ascii="Wingdings" w:hAnsi="Wingdings" w:cs="Wingdings" w:hint="default"/>
+        <w:rFonts w:cs="Wingdings"/>
       </w:rPr>
     </w:lvl>
   </w:abstractNum>
   <w:abstractNum w:abstractNumId="2">
     <w:lvl w:ilvl="0">
+      <w:start w:val="1"/>
       <w:numFmt w:val="bullet"/>
       <w:lvlText w:val="-"/>
       <w:lvlJc w:val="left"/>
@@ -2316,6 +2324,8 @@
       </w:pPr>
       <w:rPr>
         <w:rFonts w:ascii="Arial" w:hAnsi="Arial" w:cs="Arial" w:hint="default"/>
+        <w:sz w:val="24"/>
+        <w:b/>
         <w:rFonts w:cs="Arial"/>
         <w:lang w:val="uk-UA"/>
       </w:rPr>
@@ -2343,6 +2353,7 @@
       </w:pPr>
       <w:rPr>
         <w:rFonts w:ascii="Wingdings" w:hAnsi="Wingdings" w:cs="Wingdings" w:hint="default"/>
+        <w:rFonts w:cs="Wingdings"/>
       </w:rPr>
     </w:lvl>
     <w:lvl w:ilvl="3">
@@ -2355,6 +2366,7 @@
       </w:pPr>
       <w:rPr>
         <w:rFonts w:ascii="Symbol" w:hAnsi="Symbol" w:cs="Symbol" w:hint="default"/>
+        <w:rFonts w:cs="Symbol"/>
       </w:rPr>
     </w:lvl>
     <w:lvl w:ilvl="4">
@@ -2380,6 +2392,7 @@
       </w:pPr>
       <w:rPr>
         <w:rFonts w:ascii="Wingdings" w:hAnsi="Wingdings" w:cs="Wingdings" w:hint="default"/>
+        <w:rFonts w:cs="Wingdings"/>
       </w:rPr>
     </w:lvl>
     <w:lvl w:ilvl="6">
@@ -2392,6 +2405,7 @@
       </w:pPr>
       <w:rPr>
         <w:rFonts w:ascii="Symbol" w:hAnsi="Symbol" w:cs="Symbol" w:hint="default"/>
+        <w:rFonts w:cs="Symbol"/>
       </w:rPr>
     </w:lvl>
     <w:lvl w:ilvl="7">
@@ -2417,6 +2431,7 @@
       </w:pPr>
       <w:rPr>
         <w:rFonts w:ascii="Wingdings" w:hAnsi="Wingdings" w:cs="Wingdings" w:hint="default"/>
+        <w:rFonts w:cs="Wingdings"/>
       </w:rPr>
     </w:lvl>
   </w:abstractNum>
@@ -2531,7 +2546,6 @@
       <w:rPr>
         <w:rFonts w:ascii="Arial" w:hAnsi="Arial" w:eastAsia="Arial" w:cs="Arial"/>
         <w:color w:val="000000"/>
-        <w:sz w:val="22"/>
         <w:szCs w:val="22"/>
         <w:lang w:val="ru-RU" w:eastAsia="en-US" w:bidi="ar-SA"/>
       </w:rPr>
@@ -2924,7 +2938,6 @@
     <w:rsid w:val="00d70300"/>
     <w:pPr>
       <w:widowControl/>
-      <w:pBdr/>
       <w:bidi w:val="0"/>
       <w:spacing w:lineRule="auto" w:line="276"/>
       <w:jc w:val="left"/>
@@ -3429,6 +3442,148 @@
       <w:lang w:val="ru-RU"/>
     </w:rPr>
   </w:style>
+  <w:style w:type="character" w:styleId="ListLabel41">
+    <w:name w:val="ListLabel 41"/>
+    <w:qFormat/>
+    <w:rPr>
+      <w:rFonts w:cs="Calibri"/>
+      <w:sz w:val="28"/>
+    </w:rPr>
+  </w:style>
+  <w:style w:type="character" w:styleId="ListLabel42">
+    <w:name w:val="ListLabel 42"/>
+    <w:qFormat/>
+    <w:rPr>
+      <w:rFonts w:cs="Courier New"/>
+    </w:rPr>
+  </w:style>
+  <w:style w:type="character" w:styleId="ListLabel43">
+    <w:name w:val="ListLabel 43"/>
+    <w:qFormat/>
+    <w:rPr>
+      <w:rFonts w:cs="Wingdings"/>
+    </w:rPr>
+  </w:style>
+  <w:style w:type="character" w:styleId="ListLabel44">
+    <w:name w:val="ListLabel 44"/>
+    <w:qFormat/>
+    <w:rPr>
+      <w:rFonts w:cs="Symbol"/>
+    </w:rPr>
+  </w:style>
+  <w:style w:type="character" w:styleId="ListLabel45">
+    <w:name w:val="ListLabel 45"/>
+    <w:qFormat/>
+    <w:rPr>
+      <w:rFonts w:cs="Courier New"/>
+    </w:rPr>
+  </w:style>
+  <w:style w:type="character" w:styleId="ListLabel46">
+    <w:name w:val="ListLabel 46"/>
+    <w:qFormat/>
+    <w:rPr>
+      <w:rFonts w:cs="Wingdings"/>
+    </w:rPr>
+  </w:style>
+  <w:style w:type="character" w:styleId="ListLabel47">
+    <w:name w:val="ListLabel 47"/>
+    <w:qFormat/>
+    <w:rPr>
+      <w:rFonts w:cs="Symbol"/>
+    </w:rPr>
+  </w:style>
+  <w:style w:type="character" w:styleId="ListLabel48">
+    <w:name w:val="ListLabel 48"/>
+    <w:qFormat/>
+    <w:rPr>
+      <w:rFonts w:cs="Courier New"/>
+    </w:rPr>
+  </w:style>
+  <w:style w:type="character" w:styleId="ListLabel49">
+    <w:name w:val="ListLabel 49"/>
+    <w:qFormat/>
+    <w:rPr>
+      <w:rFonts w:cs="Wingdings"/>
+    </w:rPr>
+  </w:style>
+  <w:style w:type="character" w:styleId="ListLabel50">
+    <w:name w:val="ListLabel 50"/>
+    <w:qFormat/>
+    <w:rPr>
+      <w:rFonts w:ascii="Calibri" w:hAnsi="Calibri" w:cs="Arial"/>
+      <w:b/>
+      <w:sz w:val="24"/>
+      <w:lang w:val="uk-UA"/>
+    </w:rPr>
+  </w:style>
+  <w:style w:type="character" w:styleId="ListLabel51">
+    <w:name w:val="ListLabel 51"/>
+    <w:qFormat/>
+    <w:rPr>
+      <w:rFonts w:cs="Courier New"/>
+    </w:rPr>
+  </w:style>
+  <w:style w:type="character" w:styleId="ListLabel52">
+    <w:name w:val="ListLabel 52"/>
+    <w:qFormat/>
+    <w:rPr>
+      <w:rFonts w:cs="Wingdings"/>
+    </w:rPr>
+  </w:style>
+  <w:style w:type="character" w:styleId="ListLabel53">
+    <w:name w:val="ListLabel 53"/>
+    <w:qFormat/>
+    <w:rPr>
+      <w:rFonts w:cs="Symbol"/>
+    </w:rPr>
+  </w:style>
+  <w:style w:type="character" w:styleId="ListLabel54">
+    <w:name w:val="ListLabel 54"/>
+    <w:qFormat/>
+    <w:rPr>
+      <w:rFonts w:cs="Courier New"/>
+    </w:rPr>
+  </w:style>
+  <w:style w:type="character" w:styleId="ListLabel55">
+    <w:name w:val="ListLabel 55"/>
+    <w:qFormat/>
+    <w:rPr>
+      <w:rFonts w:cs="Wingdings"/>
+    </w:rPr>
+  </w:style>
+  <w:style w:type="character" w:styleId="ListLabel56">
+    <w:name w:val="ListLabel 56"/>
+    <w:qFormat/>
+    <w:rPr>
+      <w:rFonts w:cs="Symbol"/>
+    </w:rPr>
+  </w:style>
+  <w:style w:type="character" w:styleId="ListLabel57">
+    <w:name w:val="ListLabel 57"/>
+    <w:qFormat/>
+    <w:rPr>
+      <w:rFonts w:cs="Courier New"/>
+    </w:rPr>
+  </w:style>
+  <w:style w:type="character" w:styleId="ListLabel58">
+    <w:name w:val="ListLabel 58"/>
+    <w:qFormat/>
+    <w:rPr>
+      <w:rFonts w:cs="Wingdings"/>
+    </w:rPr>
+  </w:style>
+  <w:style w:type="character" w:styleId="ListLabel59">
+    <w:name w:val="ListLabel 59"/>
+    <w:qFormat/>
+    <w:rPr/>
+  </w:style>
+  <w:style w:type="character" w:styleId="ListLabel60">
+    <w:name w:val="ListLabel 60"/>
+    <w:qFormat/>
+    <w:rPr>
+      <w:lang w:val="ru-RU"/>
+    </w:rPr>
+  </w:style>
   <w:style w:type="paragraph" w:styleId="Heading">
     <w:name w:val="Heading"/>
     <w:basedOn w:val="Normal"/>
@@ -3527,7 +3682,6 @@
     <w:qFormat/>
     <w:rsid w:val="00250c64"/>
     <w:pPr>
-      <w:pBdr/>
       <w:spacing w:before="0" w:after="0"/>
       <w:ind w:left="720" w:hanging="0"/>
       <w:contextualSpacing/>

</xml_diff>